<commit_message>
While and If Statements now peek instead of pop
''
</commit_message>
<xml_diff>
--- a/documentation.docx
+++ b/documentation.docx
@@ -318,7 +318,13 @@
     </w:p>
     <w:p>
       <w:r>
-        <w:t xml:space="preserve">The If statement simply pops the top of the stack, checks if it’s a </w:t>
+        <w:t>The If statement sim</w:t>
+      </w:r>
+      <w:r>
+        <w:t>ply peeks</w:t>
+      </w:r>
+      <w:r>
+        <w:t xml:space="preserve"> the top of the stack, checks if it’s a </w:t>
       </w:r>
       <w:proofErr w:type="spellStart"/>
       <w:r>
@@ -1214,18 +1220,12 @@
     </w:p>
     <w:p>
       <w:r>
-        <w:rPr>
-          <w:noProof/>
-          <w:lang w:eastAsia="en-AU"/>
-        </w:rPr>
-      </w:r>
-      <w:r>
         <w:pict>
           <v:shapetype id="_x0000_t202" coordsize="21600,21600" o:spt="202" path="m,l,21600r21600,l21600,xe">
             <v:stroke joinstyle="miter"/>
             <v:path gradientshapeok="t" o:connecttype="rect"/>
           </v:shapetype>
-          <v:shape id="_x0000_s1026" type="#_x0000_t202" style="width:137.1pt;height:53.95pt;mso-position-horizontal-relative:char;mso-position-vertical-relative:line">
+          <v:shape id="_x0000_s1027" type="#_x0000_t202" style="width:137.1pt;height:53.95pt;mso-position-horizontal-relative:char;mso-position-vertical-relative:line">
             <v:textbox>
               <w:txbxContent>
                 <w:p>
@@ -1271,14 +1271,8 @@
     </w:p>
     <w:p>
       <w:r>
-        <w:rPr>
-          <w:noProof/>
-          <w:lang w:eastAsia="en-AU"/>
-        </w:rPr>
-      </w:r>
-      <w:r>
         <w:pict>
-          <v:shape id="_x0000_s1027" type="#_x0000_t202" style="width:160.15pt;height:47.1pt;mso-position-horizontal-relative:char;mso-position-vertical-relative:line">
+          <v:shape id="_x0000_s1026" type="#_x0000_t202" style="width:160.15pt;height:47.1pt;mso-position-horizontal-relative:char;mso-position-vertical-relative:line">
             <v:textbox>
               <w:txbxContent>
                 <w:p>
@@ -2216,7 +2210,7 @@
 </file>
 
 <file path=customXml/itemProps1.xml><?xml version="1.0" encoding="utf-8"?>
-<ds:datastoreItem xmlns:ds="http://schemas.openxmlformats.org/officeDocument/2006/customXml" ds:itemID="{53D9D20A-939B-4A2E-8145-DA2736D775B0}">
+<ds:datastoreItem xmlns:ds="http://schemas.openxmlformats.org/officeDocument/2006/customXml" ds:itemID="{25AB7FFA-AA01-445D-9E71-7CC6966EB748}">
   <ds:schemaRefs>
     <ds:schemaRef ds:uri="http://schemas.openxmlformats.org/officeDocument/2006/bibliography"/>
   </ds:schemaRefs>

</xml_diff>

<commit_message>
Added tostack and inverse stack functions
</commit_message>
<xml_diff>
--- a/documentation.docx
+++ b/documentation.docx
@@ -957,7 +957,16 @@
         </w:numPr>
       </w:pPr>
       <w:r>
-        <w:t>‘sub’: pushes the substring of c between b and a</w:t>
+        <w:t xml:space="preserve">‘sub’: pushes the substring of c between </w:t>
+      </w:r>
+      <w:r>
+        <w:t>a</w:t>
+      </w:r>
+      <w:r>
+        <w:t xml:space="preserve"> and </w:t>
+      </w:r>
+      <w:r>
+        <w:t>b</w:t>
       </w:r>
     </w:p>
     <w:p>
@@ -1187,6 +1196,40 @@
       <w:proofErr w:type="spellEnd"/>
       <w:r>
         <w:t>, as local is also accessible from the current namespace.</w:t>
+      </w:r>
+    </w:p>
+    <w:p>
+      <w:pPr>
+        <w:pStyle w:val="ListParagraph"/>
+        <w:numPr>
+          <w:ilvl w:val="0"/>
+          <w:numId w:val="1"/>
+        </w:numPr>
+      </w:pPr>
+      <w:r>
+        <w:t>‘</w:t>
+      </w:r>
+      <w:proofErr w:type="spellStart"/>
+      <w:proofErr w:type="gramStart"/>
+      <w:r>
+        <w:t>tostack</w:t>
+      </w:r>
+      <w:proofErr w:type="spellEnd"/>
+      <w:proofErr w:type="gramEnd"/>
+      <w:r>
+        <w:t>’: push a stack containing each individual substring of a to the stack.</w:t>
+      </w:r>
+    </w:p>
+    <w:p>
+      <w:pPr>
+        <w:pStyle w:val="ListParagraph"/>
+        <w:numPr>
+          <w:ilvl w:val="0"/>
+          <w:numId w:val="1"/>
+        </w:numPr>
+      </w:pPr>
+      <w:r>
+        <w:t>‘inverse’: push an upside down version of a</w:t>
       </w:r>
     </w:p>
     <w:p>
@@ -2210,7 +2253,7 @@
 </file>
 
 <file path=customXml/itemProps1.xml><?xml version="1.0" encoding="utf-8"?>
-<ds:datastoreItem xmlns:ds="http://schemas.openxmlformats.org/officeDocument/2006/customXml" ds:itemID="{25AB7FFA-AA01-445D-9E71-7CC6966EB748}">
+<ds:datastoreItem xmlns:ds="http://schemas.openxmlformats.org/officeDocument/2006/customXml" ds:itemID="{86CEDD06-DBB3-4B3B-862D-F7F3F0DF3FC7}">
   <ds:schemaRefs>
     <ds:schemaRef ds:uri="http://schemas.openxmlformats.org/officeDocument/2006/bibliography"/>
   </ds:schemaRefs>

</xml_diff>